<commit_message>
Huong dan cua BYT
</commit_message>
<xml_diff>
--- a/Nhi/Lam-sang/Nhi-cap-cuu.docx
+++ b/Nhi/Lam-sang/Nhi-cap-cuu.docx
@@ -2299,6 +2299,60 @@
     </w:p>
     <w:p>
       <w:pPr>
+        <w:rPr>
+          <w:b/>
+          <w:bCs/>
+        </w:rPr>
+      </w:pPr>
+      <w:r>
+        <w:rPr>
+          <w:b/>
+          <w:bCs/>
+        </w:rPr>
+        <w:t xml:space="preserve">28. </w:t>
+      </w:r>
+      <w:r>
+        <w:rPr>
+          <w:b/>
+          <w:bCs/>
+        </w:rPr>
+        <w:t>Khám dinh dưỡng? Phân loại suy dinh dưỡng</w:t>
+      </w:r>
+      <w:r>
+        <w:rPr>
+          <w:b/>
+          <w:bCs/>
+        </w:rPr>
+        <w:t>.</w:t>
+      </w:r>
+    </w:p>
+    <w:p>
+      <w:pPr>
+        <w:rPr>
+          <w:b/>
+          <w:bCs/>
+        </w:rPr>
+      </w:pPr>
+      <w:r>
+        <w:rPr>
+          <w:b/>
+          <w:bCs/>
+        </w:rPr>
+        <w:t>29. Làm thế nào để đảm bảo trẻ bú đủ?</w:t>
+      </w:r>
+    </w:p>
+    <w:p>
+      <w:r>
+        <w:t>- Đảm bảo mẹ đủ sữa: Ăn đầy đủ dinh dưỡng, hạn chế stress. Mẹ đủ sữa khi con bú hết 1 bên thì bên kia vẫn tiết sữa.</w:t>
+      </w:r>
+    </w:p>
+    <w:p>
+      <w:r>
+        <w:t>- Bổ sung sữa ngoài cho con.</w:t>
+      </w:r>
+    </w:p>
+    <w:p>
+      <w:pPr>
         <w:pStyle w:val="Heading1"/>
       </w:pPr>
       <w:r>
@@ -2863,7 +2917,7 @@
         <v:path o:extrusionok="f" gradientshapeok="t" o:connecttype="rect"/>
         <o:lock v:ext="edit" aspectratio="t"/>
       </v:shapetype>
-      <v:shape id="_x0000_i1183" type="#_x0000_t75" style="width:9pt;height:9pt" o:bullet="t">
+      <v:shape id="_x0000_i1170" type="#_x0000_t75" style="width:9pt;height:9pt" o:bullet="t">
         <v:imagedata r:id="rId1" o:title="j0115866"/>
       </v:shape>
     </w:pict>

</xml_diff>